<commit_message>
330 : Shifteo 1st Draft
</commit_message>
<xml_diff>
--- a/Game Narrative Review.docx
+++ b/Game Narrative Review.docx
@@ -1009,7 +1009,7 @@
         <w:adjustRightInd w:val="0"/>
         <w:spacing w:after="0" w:line="240" w:lineRule="auto"/>
         <w:rPr>
-          <w:rFonts w:ascii="TimesNewRomanPS-BoldMT-Identity" w:eastAsia="TimesNewRomanPS-BoldMT-Identity" w:cs="TimesNewRomanPS-BoldMT-Identity" w:hint="eastAsia"/>
+          <w:rFonts w:ascii="TimesNewRomanPS-BoldMT-Identity" w:eastAsia="TimesNewRomanPS-BoldMT-Identity" w:cs="TimesNewRomanPS-BoldMT-Identity"/>
           <w:sz w:val="24"/>
           <w:szCs w:val="24"/>
         </w:rPr>
@@ -1652,18 +1652,72 @@
         <w:adjustRightInd w:val="0"/>
         <w:spacing w:after="0" w:line="240" w:lineRule="auto"/>
         <w:rPr>
+          <w:rFonts w:ascii="TimesNewRomanPSMT-Identity-H" w:eastAsia="TimesNewRomanPSMT-Identity-H" w:cs="TimesNewRomanPSMT-Identity-H"/>
+          <w:sz w:val="24"/>
+          <w:szCs w:val="24"/>
+        </w:rPr>
+      </w:pPr>
+      <w:r>
+        <w:rPr>
+          <w:rFonts w:ascii="TimesNewRomanPSMT-Identity-H" w:eastAsia="TimesNewRomanPSMT-Identity-H" w:cs="TimesNewRomanPSMT-Identity-H"/>
+          <w:sz w:val="24"/>
+          <w:szCs w:val="24"/>
+        </w:rPr>
+        <w:t>what the story is, how it functions, what elements work, what ones don</w:t>
+      </w:r>
+      <w:r>
+        <w:rPr>
           <w:rFonts w:ascii="TimesNewRomanPSMT-Identity-H" w:eastAsia="TimesNewRomanPSMT-Identity-H" w:cs="TimesNewRomanPSMT-Identity-H" w:hint="eastAsia"/>
           <w:sz w:val="24"/>
           <w:szCs w:val="24"/>
         </w:rPr>
-      </w:pPr>
-      <w:r>
-        <w:rPr>
-          <w:rFonts w:ascii="TimesNewRomanPSMT-Identity-H" w:eastAsia="TimesNewRomanPSMT-Identity-H" w:cs="TimesNewRomanPSMT-Identity-H"/>
-          <w:sz w:val="24"/>
-          <w:szCs w:val="24"/>
-        </w:rPr>
-        <w:t>what the story is, how it functions, what elements work, what ones don</w:t>
+        <w:t>’</w:t>
+      </w:r>
+      <w:r>
+        <w:rPr>
+          <w:rFonts w:ascii="TimesNewRomanPSMT-Identity-H" w:eastAsia="TimesNewRomanPSMT-Identity-H" w:cs="TimesNewRomanPSMT-Identity-H"/>
+          <w:sz w:val="24"/>
+          <w:szCs w:val="24"/>
+        </w:rPr>
+        <w:t>t, and so on. This</w:t>
+      </w:r>
+      <w:r>
+        <w:rPr>
+          <w:rFonts w:ascii="TimesNewRomanPSMT-Identity-H" w:eastAsia="TimesNewRomanPSMT-Identity-H" w:cs="TimesNewRomanPSMT-Identity-H"/>
+          <w:sz w:val="24"/>
+          <w:szCs w:val="24"/>
+        </w:rPr>
+        <w:t xml:space="preserve"> </w:t>
+      </w:r>
+      <w:r>
+        <w:rPr>
+          <w:rFonts w:ascii="TimesNewRomanPSMT-Identity-H" w:eastAsia="TimesNewRomanPSMT-Identity-H" w:cs="TimesNewRomanPSMT-Identity-H"/>
+          <w:sz w:val="24"/>
+          <w:szCs w:val="24"/>
+        </w:rPr>
+        <w:t>is the meat of the report. Students should try to identify, if possible, narrative structures</w:t>
+      </w:r>
+      <w:r>
+        <w:rPr>
+          <w:rFonts w:ascii="TimesNewRomanPSMT-Identity-H" w:eastAsia="TimesNewRomanPSMT-Identity-H" w:cs="TimesNewRomanPSMT-Identity-H"/>
+          <w:sz w:val="24"/>
+          <w:szCs w:val="24"/>
+        </w:rPr>
+        <w:t xml:space="preserve"> </w:t>
+      </w:r>
+      <w:r>
+        <w:rPr>
+          <w:rFonts w:ascii="TimesNewRomanPSMT-Identity-H" w:eastAsia="TimesNewRomanPSMT-Identity-H" w:cs="TimesNewRomanPSMT-Identity-H"/>
+          <w:sz w:val="24"/>
+          <w:szCs w:val="24"/>
+        </w:rPr>
+        <w:t>and turning points, and explicate the interaction between narrative &amp; gameplay.</w:t>
+      </w:r>
+      <w:r>
+        <w:rPr>
+          <w:rFonts w:hint="eastAsia"/>
+        </w:rPr>
+        <w:t xml:space="preserve"> </w:t>
       </w:r>
       <w:r>
         <w:rPr>
@@ -1671,16 +1725,104 @@
           <w:sz w:val="24"/>
           <w:szCs w:val="24"/>
         </w:rPr>
-        <w:t>’</w:t>
-      </w:r>
-      <w:r>
-        <w:rPr>
-          <w:rFonts w:ascii="TimesNewRomanPSMT-Identity-H" w:eastAsia="TimesNewRomanPSMT-Identity-H" w:cs="TimesNewRomanPSMT-Identity-H"/>
-          <w:sz w:val="24"/>
-          <w:szCs w:val="24"/>
-        </w:rPr>
-        <w:t>t, and so on. This</w:t>
-      </w:r>
+        <w:t>(시놉시스는 게임의 스토리와 캐릭터에 대한 요약과 비평입니다</w:t>
+      </w:r>
+    </w:p>
+    <w:p>
+      <w:pPr>
+        <w:autoSpaceDE w:val="0"/>
+        <w:autoSpaceDN w:val="0"/>
+        <w:adjustRightInd w:val="0"/>
+        <w:spacing w:after="0" w:line="240" w:lineRule="auto"/>
+        <w:rPr>
+          <w:rFonts w:ascii="TimesNewRomanPSMT-Identity-H" w:eastAsia="TimesNewRomanPSMT-Identity-H" w:cs="TimesNewRomanPSMT-Identity-H"/>
+          <w:sz w:val="24"/>
+          <w:szCs w:val="24"/>
+        </w:rPr>
+      </w:pPr>
+      <w:r>
+        <w:rPr>
+          <w:rFonts w:ascii="TimesNewRomanPSMT-Identity-H" w:eastAsia="TimesNewRomanPSMT-Identity-H" w:cs="TimesNewRomanPSMT-Identity-H" w:hint="eastAsia"/>
+          <w:sz w:val="24"/>
+          <w:szCs w:val="24"/>
+        </w:rPr>
+        <w:t>일반적인 인상, 그리고 그것의 전반적인 분석. 이것은 깊이 있는 곳입니다</w:t>
+      </w:r>
+    </w:p>
+    <w:p>
+      <w:pPr>
+        <w:autoSpaceDE w:val="0"/>
+        <w:autoSpaceDN w:val="0"/>
+        <w:adjustRightInd w:val="0"/>
+        <w:spacing w:after="0" w:line="240" w:lineRule="auto"/>
+        <w:rPr>
+          <w:rFonts w:ascii="TimesNewRomanPSMT-Identity-H" w:eastAsia="TimesNewRomanPSMT-Identity-H" w:cs="TimesNewRomanPSMT-Identity-H"/>
+          <w:sz w:val="24"/>
+          <w:szCs w:val="24"/>
+        </w:rPr>
+      </w:pPr>
+      <w:r>
+        <w:rPr>
+          <w:rFonts w:ascii="TimesNewRomanPSMT-Identity-H" w:eastAsia="TimesNewRomanPSMT-Identity-H" w:cs="TimesNewRomanPSMT-Identity-H" w:hint="eastAsia"/>
+          <w:sz w:val="24"/>
+          <w:szCs w:val="24"/>
+        </w:rPr>
+        <w:t>스토리가 무엇인지, 어떻게 작동하는지, 어떤 요소가 작동하는지, 어떤 요소가 작동하지 않는지 등이 보고서의 핵심입니다. 학생들은 가능하면 서사 구조와 전환점을 확인하고, 서사와 게임 플레이 간의 상호 작용을 설명하도록 노력해야 합니다.</w:t>
+      </w:r>
+    </w:p>
+    <w:p>
+      <w:pPr>
+        <w:autoSpaceDE w:val="0"/>
+        <w:autoSpaceDN w:val="0"/>
+        <w:adjustRightInd w:val="0"/>
+        <w:spacing w:after="0" w:line="240" w:lineRule="auto"/>
+        <w:rPr>
+          <w:rFonts w:ascii="TimesNewRomanPSMT-Identity-H" w:eastAsia="TimesNewRomanPSMT-Identity-H" w:cs="TimesNewRomanPSMT-Identity-H"/>
+          <w:sz w:val="24"/>
+          <w:szCs w:val="24"/>
+        </w:rPr>
+      </w:pPr>
+    </w:p>
+    <w:p>
+      <w:pPr>
+        <w:autoSpaceDE w:val="0"/>
+        <w:autoSpaceDN w:val="0"/>
+        <w:adjustRightInd w:val="0"/>
+        <w:spacing w:after="0" w:line="240" w:lineRule="auto"/>
+        <w:rPr>
+          <w:rFonts w:ascii="TimesNewRomanPSMT-Identity-H" w:eastAsia="TimesNewRomanPSMT-Identity-H" w:cs="TimesNewRomanPSMT-Identity-H"/>
+          <w:sz w:val="24"/>
+          <w:szCs w:val="24"/>
+        </w:rPr>
+      </w:pPr>
+      <w:proofErr w:type="spellStart"/>
+      <w:r>
+        <w:rPr>
+          <w:rFonts w:ascii="TimesNewRomanPSMT-Identity-H" w:eastAsia="TimesNewRomanPSMT-Identity-H" w:cs="TimesNewRomanPSMT-Identity-H" w:hint="eastAsia"/>
+          <w:sz w:val="24"/>
+          <w:szCs w:val="24"/>
+        </w:rPr>
+        <w:t>인게임</w:t>
+      </w:r>
+      <w:proofErr w:type="spellEnd"/>
+      <w:r>
+        <w:rPr>
+          <w:rFonts w:ascii="TimesNewRomanPSMT-Identity-H" w:eastAsia="TimesNewRomanPSMT-Identity-H" w:cs="TimesNewRomanPSMT-Identity-H" w:hint="eastAsia"/>
+          <w:sz w:val="24"/>
+          <w:szCs w:val="24"/>
+        </w:rPr>
+        <w:t xml:space="preserve"> 플레이 시작화면 </w:t>
+      </w:r>
+      <w:proofErr w:type="spellStart"/>
+      <w:r>
+        <w:rPr>
+          <w:rFonts w:ascii="TimesNewRomanPSMT-Identity-H" w:eastAsia="TimesNewRomanPSMT-Identity-H" w:cs="TimesNewRomanPSMT-Identity-H" w:hint="eastAsia"/>
+          <w:sz w:val="24"/>
+          <w:szCs w:val="24"/>
+        </w:rPr>
+        <w:t>시네마틱</w:t>
+      </w:r>
+      <w:proofErr w:type="spellEnd"/>
       <w:r>
         <w:rPr>
           <w:rFonts w:ascii="TimesNewRomanPSMT-Identity-H" w:eastAsia="TimesNewRomanPSMT-Identity-H" w:cs="TimesNewRomanPSMT-Identity-H"/>
@@ -1691,152 +1833,10 @@
       </w:r>
       <w:r>
         <w:rPr>
-          <w:rFonts w:ascii="TimesNewRomanPSMT-Identity-H" w:eastAsia="TimesNewRomanPSMT-Identity-H" w:cs="TimesNewRomanPSMT-Identity-H"/>
-          <w:sz w:val="24"/>
-          <w:szCs w:val="24"/>
-        </w:rPr>
-        <w:t>is the meat of the report. Students should try to identify, if possible, narrative structures</w:t>
-      </w:r>
-      <w:r>
-        <w:rPr>
-          <w:rFonts w:ascii="TimesNewRomanPSMT-Identity-H" w:eastAsia="TimesNewRomanPSMT-Identity-H" w:cs="TimesNewRomanPSMT-Identity-H"/>
-          <w:sz w:val="24"/>
-          <w:szCs w:val="24"/>
-        </w:rPr>
-        <w:t xml:space="preserve"> </w:t>
-      </w:r>
-      <w:r>
-        <w:rPr>
-          <w:rFonts w:ascii="TimesNewRomanPSMT-Identity-H" w:eastAsia="TimesNewRomanPSMT-Identity-H" w:cs="TimesNewRomanPSMT-Identity-H"/>
-          <w:sz w:val="24"/>
-          <w:szCs w:val="24"/>
-        </w:rPr>
-        <w:t>and turning points, and explicate the interaction between narrative &amp; gameplay.</w:t>
-      </w:r>
-      <w:r>
-        <w:rPr>
-          <w:rFonts w:hint="eastAsia"/>
-        </w:rPr>
-        <w:t xml:space="preserve"> </w:t>
-      </w:r>
-      <w:r>
-        <w:rPr>
           <w:rFonts w:ascii="TimesNewRomanPSMT-Identity-H" w:eastAsia="TimesNewRomanPSMT-Identity-H" w:cs="TimesNewRomanPSMT-Identity-H" w:hint="eastAsia"/>
           <w:sz w:val="24"/>
           <w:szCs w:val="24"/>
         </w:rPr>
-        <w:t>(시놉시스는 게임의 스토리와 캐릭터에 대한 요약과 비평입니다</w:t>
-      </w:r>
-    </w:p>
-    <w:p>
-      <w:pPr>
-        <w:autoSpaceDE w:val="0"/>
-        <w:autoSpaceDN w:val="0"/>
-        <w:adjustRightInd w:val="0"/>
-        <w:spacing w:after="0" w:line="240" w:lineRule="auto"/>
-        <w:rPr>
-          <w:rFonts w:ascii="TimesNewRomanPSMT-Identity-H" w:eastAsia="TimesNewRomanPSMT-Identity-H" w:cs="TimesNewRomanPSMT-Identity-H" w:hint="eastAsia"/>
-          <w:sz w:val="24"/>
-          <w:szCs w:val="24"/>
-        </w:rPr>
-      </w:pPr>
-      <w:r>
-        <w:rPr>
-          <w:rFonts w:ascii="TimesNewRomanPSMT-Identity-H" w:eastAsia="TimesNewRomanPSMT-Identity-H" w:cs="TimesNewRomanPSMT-Identity-H" w:hint="eastAsia"/>
-          <w:sz w:val="24"/>
-          <w:szCs w:val="24"/>
-        </w:rPr>
-        <w:t>일반적인 인상, 그리고 그것의 전반적인 분석. 이것은 깊이 있는 곳입니다</w:t>
-      </w:r>
-    </w:p>
-    <w:p>
-      <w:pPr>
-        <w:autoSpaceDE w:val="0"/>
-        <w:autoSpaceDN w:val="0"/>
-        <w:adjustRightInd w:val="0"/>
-        <w:spacing w:after="0" w:line="240" w:lineRule="auto"/>
-        <w:rPr>
-          <w:rFonts w:ascii="TimesNewRomanPSMT-Identity-H" w:eastAsia="TimesNewRomanPSMT-Identity-H" w:cs="TimesNewRomanPSMT-Identity-H"/>
-          <w:sz w:val="24"/>
-          <w:szCs w:val="24"/>
-        </w:rPr>
-      </w:pPr>
-      <w:r>
-        <w:rPr>
-          <w:rFonts w:ascii="TimesNewRomanPSMT-Identity-H" w:eastAsia="TimesNewRomanPSMT-Identity-H" w:cs="TimesNewRomanPSMT-Identity-H" w:hint="eastAsia"/>
-          <w:sz w:val="24"/>
-          <w:szCs w:val="24"/>
-        </w:rPr>
-        <w:t>스토리가 무엇인지, 어떻게 작동하는지, 어떤 요소가 작동하는지, 어떤 요소가 작동하지 않는지 등이 보고서의 핵심입니다. 학생들은 가능하면 서사 구조와 전환점을 확인하고, 서사와 게임 플레이 간의 상호 작용을 설명하도록 노력해야 합니다.</w:t>
-      </w:r>
-    </w:p>
-    <w:p>
-      <w:pPr>
-        <w:autoSpaceDE w:val="0"/>
-        <w:autoSpaceDN w:val="0"/>
-        <w:adjustRightInd w:val="0"/>
-        <w:spacing w:after="0" w:line="240" w:lineRule="auto"/>
-        <w:rPr>
-          <w:rFonts w:ascii="TimesNewRomanPSMT-Identity-H" w:eastAsia="TimesNewRomanPSMT-Identity-H" w:cs="TimesNewRomanPSMT-Identity-H"/>
-          <w:sz w:val="24"/>
-          <w:szCs w:val="24"/>
-        </w:rPr>
-      </w:pPr>
-    </w:p>
-    <w:p>
-      <w:pPr>
-        <w:autoSpaceDE w:val="0"/>
-        <w:autoSpaceDN w:val="0"/>
-        <w:adjustRightInd w:val="0"/>
-        <w:spacing w:after="0" w:line="240" w:lineRule="auto"/>
-        <w:rPr>
-          <w:rFonts w:ascii="TimesNewRomanPSMT-Identity-H" w:eastAsia="TimesNewRomanPSMT-Identity-H" w:cs="TimesNewRomanPSMT-Identity-H"/>
-          <w:sz w:val="24"/>
-          <w:szCs w:val="24"/>
-        </w:rPr>
-      </w:pPr>
-      <w:proofErr w:type="spellStart"/>
-      <w:r>
-        <w:rPr>
-          <w:rFonts w:ascii="TimesNewRomanPSMT-Identity-H" w:eastAsia="TimesNewRomanPSMT-Identity-H" w:cs="TimesNewRomanPSMT-Identity-H" w:hint="eastAsia"/>
-          <w:sz w:val="24"/>
-          <w:szCs w:val="24"/>
-        </w:rPr>
-        <w:t>인게임</w:t>
-      </w:r>
-      <w:proofErr w:type="spellEnd"/>
-      <w:r>
-        <w:rPr>
-          <w:rFonts w:ascii="TimesNewRomanPSMT-Identity-H" w:eastAsia="TimesNewRomanPSMT-Identity-H" w:cs="TimesNewRomanPSMT-Identity-H" w:hint="eastAsia"/>
-          <w:sz w:val="24"/>
-          <w:szCs w:val="24"/>
-        </w:rPr>
-        <w:t xml:space="preserve"> 플레이 시작화면 </w:t>
-      </w:r>
-      <w:proofErr w:type="spellStart"/>
-      <w:r>
-        <w:rPr>
-          <w:rFonts w:ascii="TimesNewRomanPSMT-Identity-H" w:eastAsia="TimesNewRomanPSMT-Identity-H" w:cs="TimesNewRomanPSMT-Identity-H" w:hint="eastAsia"/>
-          <w:sz w:val="24"/>
-          <w:szCs w:val="24"/>
-        </w:rPr>
-        <w:t>시네마틱</w:t>
-      </w:r>
-      <w:proofErr w:type="spellEnd"/>
-      <w:r>
-        <w:rPr>
-          <w:rFonts w:ascii="TimesNewRomanPSMT-Identity-H" w:eastAsia="TimesNewRomanPSMT-Identity-H" w:cs="TimesNewRomanPSMT-Identity-H"/>
-          <w:sz w:val="24"/>
-          <w:szCs w:val="24"/>
-        </w:rPr>
-        <w:t xml:space="preserve"> </w:t>
-      </w:r>
-      <w:r>
-        <w:rPr>
-          <w:rFonts w:ascii="TimesNewRomanPSMT-Identity-H" w:eastAsia="TimesNewRomanPSMT-Identity-H" w:cs="TimesNewRomanPSMT-Identity-H" w:hint="eastAsia"/>
-          <w:sz w:val="24"/>
-          <w:szCs w:val="24"/>
-        </w:rPr>
         <w:t>소개</w:t>
       </w:r>
     </w:p>
@@ -1847,20 +1847,20 @@
         <w:adjustRightInd w:val="0"/>
         <w:spacing w:after="0" w:line="240" w:lineRule="auto"/>
         <w:rPr>
-          <w:rFonts w:ascii="TimesNewRomanPSMT-Identity-H" w:eastAsia="TimesNewRomanPSMT-Identity-H" w:cs="TimesNewRomanPSMT-Identity-H" w:hint="eastAsia"/>
-          <w:sz w:val="24"/>
-          <w:szCs w:val="24"/>
-        </w:rPr>
-      </w:pPr>
-    </w:p>
-    <w:p>
-      <w:pPr>
-        <w:autoSpaceDE w:val="0"/>
-        <w:autoSpaceDN w:val="0"/>
-        <w:adjustRightInd w:val="0"/>
-        <w:spacing w:after="0" w:line="240" w:lineRule="auto"/>
-        <w:rPr>
-          <w:rFonts w:ascii="TimesNewRomanPSMT-Identity-H" w:eastAsia="TimesNewRomanPSMT-Identity-H" w:cs="TimesNewRomanPSMT-Identity-H" w:hint="eastAsia"/>
+          <w:rFonts w:ascii="TimesNewRomanPSMT-Identity-H" w:eastAsia="TimesNewRomanPSMT-Identity-H" w:cs="TimesNewRomanPSMT-Identity-H"/>
+          <w:sz w:val="24"/>
+          <w:szCs w:val="24"/>
+        </w:rPr>
+      </w:pPr>
+    </w:p>
+    <w:p>
+      <w:pPr>
+        <w:autoSpaceDE w:val="0"/>
+        <w:autoSpaceDN w:val="0"/>
+        <w:adjustRightInd w:val="0"/>
+        <w:spacing w:after="0" w:line="240" w:lineRule="auto"/>
+        <w:rPr>
+          <w:rFonts w:ascii="TimesNewRomanPSMT-Identity-H" w:eastAsia="TimesNewRomanPSMT-Identity-H" w:cs="TimesNewRomanPSMT-Identity-H"/>
           <w:sz w:val="24"/>
           <w:szCs w:val="24"/>
         </w:rPr>
@@ -1919,84 +1919,84 @@
         <w:adjustRightInd w:val="0"/>
         <w:spacing w:after="0" w:line="240" w:lineRule="auto"/>
         <w:rPr>
+          <w:rFonts w:ascii="TimesNewRomanPSMT-Identity-H" w:eastAsia="TimesNewRomanPSMT-Identity-H" w:cs="TimesNewRomanPSMT-Identity-H"/>
+          <w:sz w:val="24"/>
+          <w:szCs w:val="24"/>
+        </w:rPr>
+      </w:pPr>
+      <w:r>
+        <w:rPr>
+          <w:rFonts w:ascii="TimesNewRomanPSMT-Identity-H" w:eastAsia="TimesNewRomanPSMT-Identity-H" w:cs="TimesNewRomanPSMT-Identity-H"/>
+          <w:sz w:val="24"/>
+          <w:szCs w:val="24"/>
+        </w:rPr>
+        <w:t>argument. This could be a narrative twist, the construction of the narrative, a particular</w:t>
+      </w:r>
+      <w:r>
+        <w:rPr>
+          <w:rFonts w:ascii="TimesNewRomanPSMT-Identity-H" w:eastAsia="TimesNewRomanPSMT-Identity-H" w:cs="TimesNewRomanPSMT-Identity-H"/>
+          <w:sz w:val="24"/>
+          <w:szCs w:val="24"/>
+        </w:rPr>
+        <w:t xml:space="preserve"> </w:t>
+      </w:r>
+      <w:r>
+        <w:rPr>
+          <w:rFonts w:ascii="TimesNewRomanPSMT-Identity-H" w:eastAsia="TimesNewRomanPSMT-Identity-H" w:cs="TimesNewRomanPSMT-Identity-H"/>
+          <w:sz w:val="24"/>
+          <w:szCs w:val="24"/>
+        </w:rPr>
+        <w:t>character</w:t>
+      </w:r>
+      <w:r>
+        <w:rPr>
           <w:rFonts w:ascii="TimesNewRomanPSMT-Identity-H" w:eastAsia="TimesNewRomanPSMT-Identity-H" w:cs="TimesNewRomanPSMT-Identity-H" w:hint="eastAsia"/>
           <w:sz w:val="24"/>
           <w:szCs w:val="24"/>
         </w:rPr>
-      </w:pPr>
-      <w:r>
-        <w:rPr>
-          <w:rFonts w:ascii="TimesNewRomanPSMT-Identity-H" w:eastAsia="TimesNewRomanPSMT-Identity-H" w:cs="TimesNewRomanPSMT-Identity-H"/>
-          <w:sz w:val="24"/>
-          <w:szCs w:val="24"/>
-        </w:rPr>
-        <w:t>argument. This could be a narrative twist, the construction of the narrative, a particular</w:t>
-      </w:r>
-      <w:r>
-        <w:rPr>
-          <w:rFonts w:ascii="TimesNewRomanPSMT-Identity-H" w:eastAsia="TimesNewRomanPSMT-Identity-H" w:cs="TimesNewRomanPSMT-Identity-H"/>
-          <w:sz w:val="24"/>
-          <w:szCs w:val="24"/>
+        <w:t>’</w:t>
+      </w:r>
+      <w:r>
+        <w:rPr>
+          <w:rFonts w:ascii="TimesNewRomanPSMT-Identity-H" w:eastAsia="TimesNewRomanPSMT-Identity-H" w:cs="TimesNewRomanPSMT-Identity-H"/>
+          <w:sz w:val="24"/>
+          <w:szCs w:val="24"/>
+        </w:rPr>
+        <w:t>s realization, or the script for a cut scene. One paragraph is all it should take.)</w:t>
+      </w:r>
+      <w:r>
+        <w:rPr>
+          <w:rFonts w:hint="eastAsia"/>
         </w:rPr>
         <w:t xml:space="preserve"> </w:t>
       </w:r>
       <w:r>
         <w:rPr>
-          <w:rFonts w:ascii="TimesNewRomanPSMT-Identity-H" w:eastAsia="TimesNewRomanPSMT-Identity-H" w:cs="TimesNewRomanPSMT-Identity-H"/>
-          <w:sz w:val="24"/>
-          <w:szCs w:val="24"/>
-        </w:rPr>
-        <w:t>character</w:t>
-      </w:r>
-      <w:r>
-        <w:rPr>
           <w:rFonts w:ascii="TimesNewRomanPSMT-Identity-H" w:eastAsia="TimesNewRomanPSMT-Identity-H" w:cs="TimesNewRomanPSMT-Identity-H" w:hint="eastAsia"/>
           <w:sz w:val="24"/>
           <w:szCs w:val="24"/>
         </w:rPr>
-        <w:t>’</w:t>
-      </w:r>
-      <w:r>
-        <w:rPr>
-          <w:rFonts w:ascii="TimesNewRomanPSMT-Identity-H" w:eastAsia="TimesNewRomanPSMT-Identity-H" w:cs="TimesNewRomanPSMT-Identity-H"/>
-          <w:sz w:val="24"/>
-          <w:szCs w:val="24"/>
-        </w:rPr>
-        <w:t>s realization, or the script for a cut scene. One paragraph is all it should take.)</w:t>
-      </w:r>
-      <w:r>
-        <w:rPr>
-          <w:rFonts w:hint="eastAsia"/>
-        </w:rPr>
-        <w:t xml:space="preserve"> </w:t>
-      </w:r>
+        <w:t>(스토리 또는 특성화에 대한 가장 좋은 점을 나열하고 지원합니다.)</w:t>
+      </w:r>
+    </w:p>
+    <w:p>
+      <w:pPr>
+        <w:autoSpaceDE w:val="0"/>
+        <w:autoSpaceDN w:val="0"/>
+        <w:adjustRightInd w:val="0"/>
+        <w:spacing w:after="0" w:line="240" w:lineRule="auto"/>
+        <w:rPr>
+          <w:rFonts w:ascii="TimesNewRomanPSMT-Identity-H" w:eastAsia="TimesNewRomanPSMT-Identity-H" w:cs="TimesNewRomanPSMT-Identity-H"/>
+          <w:sz w:val="24"/>
+          <w:szCs w:val="24"/>
+        </w:rPr>
+      </w:pPr>
       <w:r>
         <w:rPr>
           <w:rFonts w:ascii="TimesNewRomanPSMT-Identity-H" w:eastAsia="TimesNewRomanPSMT-Identity-H" w:cs="TimesNewRomanPSMT-Identity-H" w:hint="eastAsia"/>
           <w:sz w:val="24"/>
           <w:szCs w:val="24"/>
         </w:rPr>
-        <w:t>(스토리 또는 특성화에 대한 가장 좋은 점을 나열하고 지원합니다.)</w:t>
-      </w:r>
-    </w:p>
-    <w:p>
-      <w:pPr>
-        <w:autoSpaceDE w:val="0"/>
-        <w:autoSpaceDN w:val="0"/>
-        <w:adjustRightInd w:val="0"/>
-        <w:spacing w:after="0" w:line="240" w:lineRule="auto"/>
-        <w:rPr>
-          <w:rFonts w:ascii="TimesNewRomanPSMT-Identity-H" w:eastAsia="TimesNewRomanPSMT-Identity-H" w:cs="TimesNewRomanPSMT-Identity-H"/>
-          <w:sz w:val="24"/>
-          <w:szCs w:val="24"/>
-        </w:rPr>
-      </w:pPr>
-      <w:r>
-        <w:rPr>
-          <w:rFonts w:ascii="TimesNewRomanPSMT-Identity-H" w:eastAsia="TimesNewRomanPSMT-Identity-H" w:cs="TimesNewRomanPSMT-Identity-H" w:hint="eastAsia"/>
-          <w:sz w:val="24"/>
-          <w:szCs w:val="24"/>
-        </w:rPr>
         <w:t>논쟁. 이것은 서사의 반전일 수도 있고, 서사의 구성일 수도 있고, 특정 인물의 깨달음일 수도 있고, 컷 장면의 대본일 수도 있습니다. 한 문단이면 충분합니다.)</w:t>
       </w:r>
     </w:p>
@@ -2046,7 +2046,7 @@
         <w:adjustRightInd w:val="0"/>
         <w:spacing w:after="0" w:line="240" w:lineRule="auto"/>
         <w:rPr>
-          <w:rFonts w:ascii="TimesNewRomanPSMT-Identity-H" w:eastAsia="TimesNewRomanPSMT-Identity-H" w:cs="TimesNewRomanPSMT-Identity-H" w:hint="eastAsia"/>
+          <w:rFonts w:ascii="TimesNewRomanPSMT-Identity-H" w:eastAsia="TimesNewRomanPSMT-Identity-H" w:cs="TimesNewRomanPSMT-Identity-H"/>
           <w:sz w:val="24"/>
           <w:szCs w:val="24"/>
         </w:rPr>
@@ -2686,6 +2686,156 @@
         </w:rPr>
         <w:t>the overall game score.)</w:t>
       </w:r>
+    </w:p>
+    <w:p>
+      <w:pPr>
+        <w:autoSpaceDE w:val="0"/>
+        <w:autoSpaceDN w:val="0"/>
+        <w:adjustRightInd w:val="0"/>
+        <w:spacing w:after="0" w:line="240" w:lineRule="auto"/>
+        <w:rPr>
+          <w:rFonts w:ascii="TimesNewRomanPSMT-Identity-H" w:eastAsia="TimesNewRomanPSMT-Identity-H" w:cs="TimesNewRomanPSMT-Identity-H"/>
+          <w:sz w:val="24"/>
+          <w:szCs w:val="24"/>
+        </w:rPr>
+      </w:pPr>
+      <w:r>
+        <w:rPr>
+          <w:rFonts w:ascii="TimesNewRomanPSMT-Identity-H" w:eastAsia="TimesNewRomanPSMT-Identity-H" w:cs="TimesNewRomanPSMT-Identity-H"/>
+          <w:sz w:val="24"/>
+          <w:szCs w:val="24"/>
+        </w:rPr>
+        <w:drawing>
+          <wp:inline distT="0" distB="0" distL="0" distR="0" wp14:anchorId="6D90172C" wp14:editId="65566A4B">
+            <wp:extent cx="5943600" cy="4498340"/>
+            <wp:effectExtent l="0" t="0" r="0" b="0"/>
+            <wp:docPr id="1099616358" name="그림 1" descr="텍스트, 스크린샷, 소프트웨어, 웹사이트이(가) 표시된 사진&#10;&#10;자동 생성된 설명"/>
+            <wp:cNvGraphicFramePr>
+              <a:graphicFrameLocks xmlns:a="http://schemas.openxmlformats.org/drawingml/2006/main" noChangeAspect="1"/>
+            </wp:cNvGraphicFramePr>
+            <a:graphic xmlns:a="http://schemas.openxmlformats.org/drawingml/2006/main">
+              <a:graphicData uri="http://schemas.openxmlformats.org/drawingml/2006/picture">
+                <pic:pic xmlns:pic="http://schemas.openxmlformats.org/drawingml/2006/picture">
+                  <pic:nvPicPr>
+                    <pic:cNvPr id="1099616358" name="그림 1" descr="텍스트, 스크린샷, 소프트웨어, 웹사이트이(가) 표시된 사진&#10;&#10;자동 생성된 설명"/>
+                    <pic:cNvPicPr/>
+                  </pic:nvPicPr>
+                  <pic:blipFill>
+                    <a:blip r:embed="rId8"/>
+                    <a:stretch>
+                      <a:fillRect/>
+                    </a:stretch>
+                  </pic:blipFill>
+                  <pic:spPr>
+                    <a:xfrm>
+                      <a:off x="0" y="0"/>
+                      <a:ext cx="5943600" cy="4498340"/>
+                    </a:xfrm>
+                    <a:prstGeom prst="rect">
+                      <a:avLst/>
+                    </a:prstGeom>
+                  </pic:spPr>
+                </pic:pic>
+              </a:graphicData>
+            </a:graphic>
+          </wp:inline>
+        </w:drawing>
+      </w:r>
+    </w:p>
+    <w:p>
+      <w:pPr>
+        <w:autoSpaceDE w:val="0"/>
+        <w:autoSpaceDN w:val="0"/>
+        <w:adjustRightInd w:val="0"/>
+        <w:spacing w:after="0" w:line="240" w:lineRule="auto"/>
+        <w:rPr>
+          <w:rFonts w:ascii="TimesNewRomanPSMT-Identity-H" w:eastAsia="TimesNewRomanPSMT-Identity-H" w:cs="TimesNewRomanPSMT-Identity-H"/>
+          <w:sz w:val="24"/>
+          <w:szCs w:val="24"/>
+        </w:rPr>
+      </w:pPr>
+    </w:p>
+    <w:p>
+      <w:pPr>
+        <w:autoSpaceDE w:val="0"/>
+        <w:autoSpaceDN w:val="0"/>
+        <w:adjustRightInd w:val="0"/>
+        <w:spacing w:after="0" w:line="240" w:lineRule="auto"/>
+        <w:rPr>
+          <w:rFonts w:ascii="TimesNewRomanPSMT-Identity-H" w:eastAsia="TimesNewRomanPSMT-Identity-H" w:cs="TimesNewRomanPSMT-Identity-H"/>
+          <w:sz w:val="24"/>
+          <w:szCs w:val="24"/>
+        </w:rPr>
+      </w:pPr>
+      <w:r>
+        <w:rPr>
+          <w:rFonts w:ascii="TimesNewRomanPSMT-Identity-H" w:eastAsia="TimesNewRomanPSMT-Identity-H" w:cs="TimesNewRomanPSMT-Identity-H"/>
+          <w:sz w:val="24"/>
+          <w:szCs w:val="24"/>
+        </w:rPr>
+        <w:lastRenderedPageBreak/>
+        <w:drawing>
+          <wp:inline distT="0" distB="0" distL="0" distR="0" wp14:anchorId="260275BA" wp14:editId="62028497">
+            <wp:extent cx="5943600" cy="4438015"/>
+            <wp:effectExtent l="0" t="0" r="0" b="635"/>
+            <wp:docPr id="1226524646" name="그림 1" descr="텍스트, 전자제품, 스크린샷, 소프트웨어이(가) 표시된 사진&#10;&#10;자동 생성된 설명"/>
+            <wp:cNvGraphicFramePr>
+              <a:graphicFrameLocks xmlns:a="http://schemas.openxmlformats.org/drawingml/2006/main" noChangeAspect="1"/>
+            </wp:cNvGraphicFramePr>
+            <a:graphic xmlns:a="http://schemas.openxmlformats.org/drawingml/2006/main">
+              <a:graphicData uri="http://schemas.openxmlformats.org/drawingml/2006/picture">
+                <pic:pic xmlns:pic="http://schemas.openxmlformats.org/drawingml/2006/picture">
+                  <pic:nvPicPr>
+                    <pic:cNvPr id="1226524646" name="그림 1" descr="텍스트, 전자제품, 스크린샷, 소프트웨어이(가) 표시된 사진&#10;&#10;자동 생성된 설명"/>
+                    <pic:cNvPicPr/>
+                  </pic:nvPicPr>
+                  <pic:blipFill>
+                    <a:blip r:embed="rId9"/>
+                    <a:stretch>
+                      <a:fillRect/>
+                    </a:stretch>
+                  </pic:blipFill>
+                  <pic:spPr>
+                    <a:xfrm>
+                      <a:off x="0" y="0"/>
+                      <a:ext cx="5943600" cy="4438015"/>
+                    </a:xfrm>
+                    <a:prstGeom prst="rect">
+                      <a:avLst/>
+                    </a:prstGeom>
+                  </pic:spPr>
+                </pic:pic>
+              </a:graphicData>
+            </a:graphic>
+          </wp:inline>
+        </w:drawing>
+      </w:r>
+    </w:p>
+    <w:p>
+      <w:pPr>
+        <w:autoSpaceDE w:val="0"/>
+        <w:autoSpaceDN w:val="0"/>
+        <w:adjustRightInd w:val="0"/>
+        <w:spacing w:after="0" w:line="240" w:lineRule="auto"/>
+        <w:rPr>
+          <w:rFonts w:ascii="TimesNewRomanPSMT-Identity-H" w:eastAsia="TimesNewRomanPSMT-Identity-H" w:cs="TimesNewRomanPSMT-Identity-H"/>
+          <w:sz w:val="24"/>
+          <w:szCs w:val="24"/>
+        </w:rPr>
+      </w:pPr>
+    </w:p>
+    <w:p>
+      <w:pPr>
+        <w:autoSpaceDE w:val="0"/>
+        <w:autoSpaceDN w:val="0"/>
+        <w:adjustRightInd w:val="0"/>
+        <w:spacing w:after="0" w:line="240" w:lineRule="auto"/>
+        <w:rPr>
+          <w:rFonts w:ascii="TimesNewRomanPSMT-Identity-H" w:eastAsia="TimesNewRomanPSMT-Identity-H" w:cs="TimesNewRomanPSMT-Identity-H" w:hint="eastAsia"/>
+          <w:sz w:val="24"/>
+          <w:szCs w:val="24"/>
+        </w:rPr>
+      </w:pPr>
     </w:p>
     <w:p>
       <w:pPr>
@@ -2960,6 +3110,7 @@
           <w:sz w:val="24"/>
           <w:szCs w:val="24"/>
         </w:rPr>
+        <w:lastRenderedPageBreak/>
         <w:t>(1 paragraph summing up the reasons this game was deserving of analysis, and any final</w:t>
       </w:r>
       <w:r>
@@ -4841,6 +4992,7 @@
   <w:style w:type="character" w:default="1" w:styleId="a0">
     <w:name w:val="Default Paragraph Font"/>
     <w:uiPriority w:val="1"/>
+    <w:semiHidden/>
     <w:unhideWhenUsed/>
   </w:style>
   <w:style w:type="table" w:default="1" w:styleId="a1">

</xml_diff>